<commit_message>
bags were fixed. Report is ready
</commit_message>
<xml_diff>
--- a/Report.docx
+++ b/Report.docx
@@ -39,7 +39,27 @@
             <w:szCs w:val="28"/>
             <w:lang w:val="en-GB"/>
           </w:rPr>
-          <w:t>https://www.geeksforgeeks.org/c-classes-and-objects/</w:t>
+          <w:t>https://www.geeksforgeeks.org/c-classes-and-objec</w:t>
+        </w:r>
+        <w:r>
+          <w:rPr>
+            <w:rStyle w:val="ae"/>
+            <w:rFonts w:ascii="Times New Roman" w:hAnsi="Times New Roman" w:cs="Times New Roman"/>
+            <w:sz w:val="28"/>
+            <w:szCs w:val="28"/>
+            <w:lang w:val="en-GB"/>
+          </w:rPr>
+          <w:t>t</w:t>
+        </w:r>
+        <w:r>
+          <w:rPr>
+            <w:rStyle w:val="ae"/>
+            <w:rFonts w:ascii="Times New Roman" w:hAnsi="Times New Roman" w:cs="Times New Roman"/>
+            <w:sz w:val="28"/>
+            <w:szCs w:val="28"/>
+            <w:lang w:val="en-GB"/>
+          </w:rPr>
+          <w:t>s/</w:t>
         </w:r>
       </w:hyperlink>
     </w:p>
@@ -83,6 +103,37 @@
           <w:lang w:val="en-GB"/>
         </w:rPr>
       </w:pPr>
+      <w:hyperlink r:id="rId6" w:history="1">
+        <w:r>
+          <w:rPr>
+            <w:rStyle w:val="ae"/>
+            <w:rFonts w:ascii="Times New Roman" w:hAnsi="Times New Roman" w:cs="Times New Roman"/>
+            <w:sz w:val="28"/>
+            <w:szCs w:val="28"/>
+            <w:lang w:val="en-GB"/>
+          </w:rPr>
+          <w:t>https://www.geeksforgeeks.org/memmove-in-cc/</w:t>
+        </w:r>
+      </w:hyperlink>
+      <w:r>
+        <w:rPr>
+          <w:rFonts w:ascii="Times New Roman" w:hAnsi="Times New Roman" w:cs="Times New Roman"/>
+          <w:sz w:val="28"/>
+          <w:szCs w:val="28"/>
+          <w:lang w:val="en-GB"/>
+        </w:rPr>
+        <w:t xml:space="preserve"> </w:t>
+      </w:r>
+    </w:p>
+    <w:p>
+      <w:pPr>
+        <w:rPr>
+          <w:rFonts w:ascii="Times New Roman" w:hAnsi="Times New Roman" w:cs="Times New Roman"/>
+          <w:sz w:val="28"/>
+          <w:szCs w:val="28"/>
+          <w:lang w:val="en-GB"/>
+        </w:rPr>
+      </w:pPr>
       <w:r>
         <w:rPr>
           <w:rFonts w:ascii="Times New Roman" w:hAnsi="Times New Roman" w:cs="Times New Roman"/>
@@ -91,8 +142,110 @@
           <w:u w:val="single"/>
           <w:lang w:val="en-GB"/>
         </w:rPr>
-        <w:t>C</w:t>
-      </w:r>
+        <w:t>Constructor</w:t>
+      </w:r>
+      <w:r>
+        <w:rPr>
+          <w:rFonts w:ascii="Times New Roman" w:hAnsi="Times New Roman" w:cs="Times New Roman"/>
+          <w:sz w:val="28"/>
+          <w:szCs w:val="28"/>
+          <w:lang w:val="en-GB"/>
+        </w:rPr>
+        <w:t xml:space="preserve"> is a special member function that is automatically called when an object of the class is created. The constructor typically initializes the object's member variables.</w:t>
+      </w:r>
+      <w:r>
+        <w:rPr>
+          <w:rFonts w:ascii="Times New Roman" w:hAnsi="Times New Roman" w:cs="Times New Roman"/>
+          <w:sz w:val="28"/>
+          <w:szCs w:val="28"/>
+          <w:lang w:val="en-GB"/>
+        </w:rPr>
+        <w:t xml:space="preserve"> </w:t>
+      </w:r>
+      <w:r>
+        <w:rPr>
+          <w:rFonts w:ascii="Times New Roman" w:hAnsi="Times New Roman" w:cs="Times New Roman"/>
+          <w:sz w:val="28"/>
+          <w:szCs w:val="28"/>
+          <w:lang w:val="en-GB"/>
+        </w:rPr>
+        <w:t>It has the same name as the class and no return type (not even void).</w:t>
+      </w:r>
+    </w:p>
+    <w:p>
+      <w:pPr>
+        <w:rPr>
+          <w:rFonts w:ascii="Times New Roman" w:hAnsi="Times New Roman" w:cs="Times New Roman"/>
+          <w:sz w:val="28"/>
+          <w:szCs w:val="28"/>
+          <w:lang w:val="en-GB"/>
+        </w:rPr>
+      </w:pPr>
+      <w:r>
+        <w:rPr>
+          <w:rFonts w:ascii="Times New Roman" w:hAnsi="Times New Roman" w:cs="Times New Roman"/>
+          <w:sz w:val="28"/>
+          <w:szCs w:val="28"/>
+          <w:lang w:val="en-GB"/>
+        </w:rPr>
+        <w:t xml:space="preserve">The constructor ensures that when an instance of </w:t>
+      </w:r>
+      <w:r>
+        <w:rPr>
+          <w:rFonts w:ascii="Times New Roman" w:hAnsi="Times New Roman" w:cs="Times New Roman"/>
+          <w:sz w:val="28"/>
+          <w:szCs w:val="28"/>
+          <w:lang w:val="en-GB"/>
+        </w:rPr>
+        <w:t>Class (Text)</w:t>
+      </w:r>
+      <w:r>
+        <w:rPr>
+          <w:rFonts w:ascii="Times New Roman" w:hAnsi="Times New Roman" w:cs="Times New Roman"/>
+          <w:sz w:val="28"/>
+          <w:szCs w:val="28"/>
+          <w:lang w:val="en-GB"/>
+        </w:rPr>
+        <w:t xml:space="preserve"> is created, the </w:t>
+      </w:r>
+      <w:r>
+        <w:rPr>
+          <w:rFonts w:ascii="Times New Roman" w:hAnsi="Times New Roman" w:cs="Times New Roman"/>
+          <w:sz w:val="28"/>
+          <w:szCs w:val="28"/>
+          <w:lang w:val="en-GB"/>
+        </w:rPr>
+        <w:t>class</w:t>
+      </w:r>
+      <w:r>
+        <w:rPr>
+          <w:rFonts w:ascii="Times New Roman" w:hAnsi="Times New Roman" w:cs="Times New Roman"/>
+          <w:sz w:val="28"/>
+          <w:szCs w:val="28"/>
+          <w:lang w:val="en-GB"/>
+        </w:rPr>
+        <w:t xml:space="preserve"> member is properly initialized with an allocated buffer of size 10, and the initial length is set to 0.</w:t>
+      </w:r>
+    </w:p>
+    <w:p>
+      <w:pPr>
+        <w:rPr>
+          <w:rFonts w:ascii="Times New Roman" w:hAnsi="Times New Roman" w:cs="Times New Roman"/>
+          <w:sz w:val="28"/>
+          <w:szCs w:val="28"/>
+          <w:lang w:val="en-GB"/>
+        </w:rPr>
+      </w:pPr>
+    </w:p>
+    <w:p>
+      <w:pPr>
+        <w:rPr>
+          <w:rFonts w:ascii="Times New Roman" w:hAnsi="Times New Roman" w:cs="Times New Roman"/>
+          <w:sz w:val="28"/>
+          <w:szCs w:val="28"/>
+          <w:lang w:val="en-GB"/>
+        </w:rPr>
+      </w:pPr>
       <w:r>
         <w:rPr>
           <w:rFonts w:ascii="Times New Roman" w:hAnsi="Times New Roman" w:cs="Times New Roman"/>
@@ -101,16 +254,7 @@
           <w:u w:val="single"/>
           <w:lang w:val="en-GB"/>
         </w:rPr>
-        <w:t>onstructor</w:t>
-      </w:r>
-      <w:r>
-        <w:rPr>
-          <w:rFonts w:ascii="Times New Roman" w:hAnsi="Times New Roman" w:cs="Times New Roman"/>
-          <w:sz w:val="28"/>
-          <w:szCs w:val="28"/>
-          <w:lang w:val="en-GB"/>
-        </w:rPr>
-        <w:t xml:space="preserve"> is a special member function that is automatically called when an object of the class is created. The constructor typically initializes the object's member variables.</w:t>
+        <w:t>Destructor</w:t>
       </w:r>
       <w:r>
         <w:rPr>
@@ -128,26 +272,26 @@
           <w:szCs w:val="28"/>
           <w:lang w:val="en-GB"/>
         </w:rPr>
-        <w:t>It has the same name as the class and no return type (not even void).</w:t>
-      </w:r>
-    </w:p>
-    <w:p>
-      <w:pPr>
-        <w:rPr>
-          <w:rFonts w:ascii="Times New Roman" w:hAnsi="Times New Roman" w:cs="Times New Roman"/>
-          <w:sz w:val="28"/>
-          <w:szCs w:val="28"/>
-          <w:lang w:val="en-GB"/>
-        </w:rPr>
-      </w:pPr>
-      <w:r>
-        <w:rPr>
-          <w:rFonts w:ascii="Times New Roman" w:hAnsi="Times New Roman" w:cs="Times New Roman"/>
-          <w:sz w:val="28"/>
-          <w:szCs w:val="28"/>
-          <w:lang w:val="en-GB"/>
-        </w:rPr>
-        <w:t xml:space="preserve">The constructor ensures that when an instance of </w:t>
+        <w:t>has the same name as the class prefixed with a tilde (~).</w:t>
+      </w:r>
+    </w:p>
+    <w:p>
+      <w:pPr>
+        <w:rPr>
+          <w:rFonts w:ascii="Times New Roman" w:hAnsi="Times New Roman" w:cs="Times New Roman"/>
+          <w:sz w:val="28"/>
+          <w:szCs w:val="28"/>
+          <w:lang w:val="en-GB"/>
+        </w:rPr>
+      </w:pPr>
+      <w:r>
+        <w:rPr>
+          <w:rFonts w:ascii="Times New Roman" w:hAnsi="Times New Roman" w:cs="Times New Roman"/>
+          <w:sz w:val="28"/>
+          <w:szCs w:val="28"/>
+          <w:lang w:val="en-GB"/>
+        </w:rPr>
+        <w:t xml:space="preserve">The destructor ensures that when an instance of </w:t>
       </w:r>
       <w:r>
         <w:rPr>
@@ -165,110 +309,968 @@
           <w:szCs w:val="28"/>
           <w:lang w:val="en-GB"/>
         </w:rPr>
-        <w:t xml:space="preserve"> is created, the </w:t>
-      </w:r>
-      <w:r>
-        <w:rPr>
-          <w:rFonts w:ascii="Times New Roman" w:hAnsi="Times New Roman" w:cs="Times New Roman"/>
-          <w:sz w:val="28"/>
-          <w:szCs w:val="28"/>
-          <w:lang w:val="en-GB"/>
-        </w:rPr>
-        <w:t>class</w:t>
-      </w:r>
-      <w:r>
-        <w:rPr>
-          <w:rFonts w:ascii="Times New Roman" w:hAnsi="Times New Roman" w:cs="Times New Roman"/>
-          <w:sz w:val="28"/>
-          <w:szCs w:val="28"/>
-          <w:lang w:val="en-GB"/>
-        </w:rPr>
-        <w:t xml:space="preserve"> member is properly initialized with an allocated buffer of size 10, and the initial length is set to 0.</w:t>
-      </w:r>
-    </w:p>
-    <w:p>
-      <w:pPr>
-        <w:rPr>
-          <w:rFonts w:ascii="Times New Roman" w:hAnsi="Times New Roman" w:cs="Times New Roman"/>
-          <w:sz w:val="28"/>
-          <w:szCs w:val="28"/>
-          <w:lang w:val="en-GB"/>
-        </w:rPr>
-      </w:pPr>
-    </w:p>
-    <w:p>
-      <w:pPr>
-        <w:rPr>
-          <w:rFonts w:ascii="Times New Roman" w:hAnsi="Times New Roman" w:cs="Times New Roman"/>
-          <w:sz w:val="28"/>
-          <w:szCs w:val="28"/>
-          <w:lang w:val="en-GB"/>
-        </w:rPr>
-      </w:pPr>
-      <w:r>
-        <w:rPr>
-          <w:rFonts w:ascii="Times New Roman" w:hAnsi="Times New Roman" w:cs="Times New Roman"/>
-          <w:sz w:val="28"/>
-          <w:szCs w:val="28"/>
-          <w:u w:val="single"/>
-          <w:lang w:val="en-GB"/>
-        </w:rPr>
-        <w:t>Destructor</w:t>
-      </w:r>
-      <w:r>
-        <w:rPr>
-          <w:rFonts w:ascii="Times New Roman" w:hAnsi="Times New Roman" w:cs="Times New Roman"/>
-          <w:sz w:val="28"/>
-          <w:szCs w:val="28"/>
-          <w:lang w:val="en-GB"/>
-        </w:rPr>
-        <w:t xml:space="preserve"> </w:t>
-      </w:r>
-      <w:r>
-        <w:rPr>
-          <w:rFonts w:ascii="Times New Roman" w:hAnsi="Times New Roman" w:cs="Times New Roman"/>
-          <w:sz w:val="28"/>
-          <w:szCs w:val="28"/>
-          <w:lang w:val="en-GB"/>
-        </w:rPr>
-        <w:t>has the same name as the class prefixed with a tilde (~).</w:t>
-      </w:r>
-    </w:p>
-    <w:p>
-      <w:pPr>
-        <w:rPr>
-          <w:rFonts w:ascii="Times New Roman" w:hAnsi="Times New Roman" w:cs="Times New Roman"/>
-          <w:sz w:val="28"/>
-          <w:szCs w:val="28"/>
-        </w:rPr>
-      </w:pPr>
-      <w:r>
-        <w:rPr>
-          <w:rFonts w:ascii="Times New Roman" w:hAnsi="Times New Roman" w:cs="Times New Roman"/>
-          <w:sz w:val="28"/>
-          <w:szCs w:val="28"/>
-          <w:lang w:val="en-GB"/>
-        </w:rPr>
-        <w:t xml:space="preserve">The destructor ensures that when an instance of </w:t>
-      </w:r>
-      <w:r>
-        <w:rPr>
-          <w:rFonts w:ascii="Times New Roman" w:hAnsi="Times New Roman" w:cs="Times New Roman"/>
-          <w:sz w:val="28"/>
-          <w:szCs w:val="28"/>
-          <w:lang w:val="en-GB"/>
-        </w:rPr>
-        <w:t>Class (Text)</w:t>
-      </w:r>
-      <w:r>
-        <w:rPr>
-          <w:rFonts w:ascii="Times New Roman" w:hAnsi="Times New Roman" w:cs="Times New Roman"/>
-          <w:sz w:val="28"/>
-          <w:szCs w:val="28"/>
-          <w:lang w:val="en-GB"/>
-        </w:rPr>
         <w:t xml:space="preserve"> is destroyed, the allocated memory for text is properly deallocated to avoid memory leaks.</w:t>
       </w:r>
+    </w:p>
+    <w:p>
+      <w:pPr>
+        <w:rPr>
+          <w:rFonts w:ascii="Times New Roman" w:hAnsi="Times New Roman" w:cs="Times New Roman"/>
+          <w:sz w:val="28"/>
+          <w:szCs w:val="28"/>
+          <w:lang w:val="en-GB"/>
+        </w:rPr>
+      </w:pPr>
+    </w:p>
+    <w:p>
+      <w:pPr>
+        <w:rPr>
+          <w:rFonts w:ascii="Times New Roman" w:hAnsi="Times New Roman" w:cs="Times New Roman"/>
+          <w:sz w:val="28"/>
+          <w:szCs w:val="28"/>
+          <w:lang w:val="en-GB"/>
+        </w:rPr>
+      </w:pPr>
+      <w:r>
+        <w:rPr>
+          <w:rFonts w:ascii="Times New Roman" w:hAnsi="Times New Roman" w:cs="Times New Roman"/>
+          <w:sz w:val="28"/>
+          <w:szCs w:val="28"/>
+        </w:rPr>
+        <w:drawing>
+          <wp:inline distT="0" distB="0" distL="0" distR="0" wp14:anchorId="256D7839" wp14:editId="15E2D7CB">
+            <wp:extent cx="6276109" cy="668684"/>
+            <wp:effectExtent l="0" t="0" r="0" b="0"/>
+            <wp:docPr id="1316302967" name="Рисунок 1"/>
+            <wp:cNvGraphicFramePr>
+              <a:graphicFrameLocks xmlns:a="http://schemas.openxmlformats.org/drawingml/2006/main" noChangeAspect="1"/>
+            </wp:cNvGraphicFramePr>
+            <a:graphic xmlns:a="http://schemas.openxmlformats.org/drawingml/2006/main">
+              <a:graphicData uri="http://schemas.openxmlformats.org/drawingml/2006/picture">
+                <pic:pic xmlns:pic="http://schemas.openxmlformats.org/drawingml/2006/picture">
+                  <pic:nvPicPr>
+                    <pic:cNvPr id="1316302967" name=""/>
+                    <pic:cNvPicPr/>
+                  </pic:nvPicPr>
+                  <pic:blipFill>
+                    <a:blip r:embed="rId7"/>
+                    <a:stretch>
+                      <a:fillRect/>
+                    </a:stretch>
+                  </pic:blipFill>
+                  <pic:spPr>
+                    <a:xfrm>
+                      <a:off x="0" y="0"/>
+                      <a:ext cx="6354763" cy="677064"/>
+                    </a:xfrm>
+                    <a:prstGeom prst="rect">
+                      <a:avLst/>
+                    </a:prstGeom>
+                  </pic:spPr>
+                </pic:pic>
+              </a:graphicData>
+            </a:graphic>
+          </wp:inline>
+        </w:drawing>
+      </w:r>
+    </w:p>
+    <w:p>
+      <w:pPr>
+        <w:rPr>
+          <w:rFonts w:ascii="Times New Roman" w:hAnsi="Times New Roman" w:cs="Times New Roman"/>
+          <w:sz w:val="28"/>
+          <w:szCs w:val="28"/>
+          <w:lang w:val="en-GB"/>
+        </w:rPr>
+      </w:pPr>
+    </w:p>
+    <w:p>
+      <w:pPr>
+        <w:rPr>
+          <w:rFonts w:ascii="Times New Roman" w:hAnsi="Times New Roman" w:cs="Times New Roman"/>
+          <w:sz w:val="28"/>
+          <w:szCs w:val="28"/>
+          <w:lang w:val="en-GB"/>
+        </w:rPr>
+      </w:pPr>
+      <w:r>
+        <w:rPr>
+          <w:rFonts w:ascii="Times New Roman" w:hAnsi="Times New Roman" w:cs="Times New Roman"/>
+          <w:sz w:val="28"/>
+          <w:szCs w:val="28"/>
+          <w:lang w:val="en-GB"/>
+        </w:rPr>
+        <w:t>Command ‘delete’ = 9:</w:t>
+      </w:r>
+    </w:p>
+    <w:p>
+      <w:pPr>
+        <w:rPr>
+          <w:rFonts w:ascii="Times New Roman" w:hAnsi="Times New Roman" w:cs="Times New Roman"/>
+          <w:sz w:val="28"/>
+          <w:szCs w:val="28"/>
+          <w:lang w:val="en-GB"/>
+        </w:rPr>
+      </w:pPr>
+      <w:r>
+        <w:rPr>
+          <w:rFonts w:ascii="Times New Roman" w:hAnsi="Times New Roman" w:cs="Times New Roman"/>
+          <w:sz w:val="28"/>
+          <w:szCs w:val="28"/>
+          <w:lang w:val="en-GB"/>
+        </w:rPr>
+        <w:drawing>
+          <wp:inline distT="0" distB="0" distL="0" distR="0" wp14:anchorId="498ABF07" wp14:editId="1A101F3E">
+            <wp:extent cx="5670467" cy="3715461"/>
+            <wp:effectExtent l="0" t="0" r="6985" b="0"/>
+            <wp:docPr id="1169322548" name="Рисунок 1" descr="Зображення, що містить текст, знімок екрана, Шрифт&#10;&#10;Автоматично згенерований опис"/>
+            <wp:cNvGraphicFramePr>
+              <a:graphicFrameLocks xmlns:a="http://schemas.openxmlformats.org/drawingml/2006/main" noChangeAspect="1"/>
+            </wp:cNvGraphicFramePr>
+            <a:graphic xmlns:a="http://schemas.openxmlformats.org/drawingml/2006/main">
+              <a:graphicData uri="http://schemas.openxmlformats.org/drawingml/2006/picture">
+                <pic:pic xmlns:pic="http://schemas.openxmlformats.org/drawingml/2006/picture">
+                  <pic:nvPicPr>
+                    <pic:cNvPr id="1169322548" name="Рисунок 1" descr="Зображення, що містить текст, знімок екрана, Шрифт&#10;&#10;Автоматично згенерований опис"/>
+                    <pic:cNvPicPr/>
+                  </pic:nvPicPr>
+                  <pic:blipFill>
+                    <a:blip r:embed="rId8"/>
+                    <a:stretch>
+                      <a:fillRect/>
+                    </a:stretch>
+                  </pic:blipFill>
+                  <pic:spPr>
+                    <a:xfrm>
+                      <a:off x="0" y="0"/>
+                      <a:ext cx="5681878" cy="3722938"/>
+                    </a:xfrm>
+                    <a:prstGeom prst="rect">
+                      <a:avLst/>
+                    </a:prstGeom>
+                  </pic:spPr>
+                </pic:pic>
+              </a:graphicData>
+            </a:graphic>
+          </wp:inline>
+        </w:drawing>
+      </w:r>
+    </w:p>
+    <w:p>
+      <w:pPr>
+        <w:rPr>
+          <w:rFonts w:ascii="Times New Roman" w:hAnsi="Times New Roman" w:cs="Times New Roman"/>
+          <w:sz w:val="28"/>
+          <w:szCs w:val="28"/>
+          <w:lang w:val="en-GB"/>
+        </w:rPr>
+      </w:pPr>
+    </w:p>
+    <w:p>
+      <w:pPr>
+        <w:rPr>
+          <w:rFonts w:ascii="Times New Roman" w:hAnsi="Times New Roman" w:cs="Times New Roman"/>
+          <w:sz w:val="28"/>
+          <w:szCs w:val="28"/>
+          <w:lang w:val="en-GB"/>
+        </w:rPr>
+      </w:pPr>
+    </w:p>
+    <w:p>
+      <w:pPr>
+        <w:rPr>
+          <w:rFonts w:ascii="Times New Roman" w:hAnsi="Times New Roman" w:cs="Times New Roman"/>
+          <w:sz w:val="28"/>
+          <w:szCs w:val="28"/>
+          <w:lang w:val="en-GB"/>
+        </w:rPr>
+      </w:pPr>
+      <w:r>
+        <w:rPr>
+          <w:rFonts w:ascii="Times New Roman" w:hAnsi="Times New Roman" w:cs="Times New Roman"/>
+          <w:sz w:val="28"/>
+          <w:szCs w:val="28"/>
+          <w:lang w:val="en-GB"/>
+        </w:rPr>
+        <w:lastRenderedPageBreak/>
+        <w:drawing>
+          <wp:inline distT="0" distB="0" distL="0" distR="0" wp14:anchorId="509F8986" wp14:editId="31A89D25">
+            <wp:extent cx="5391397" cy="2995273"/>
+            <wp:effectExtent l="0" t="0" r="0" b="0"/>
+            <wp:docPr id="1958250242" name="Рисунок 1" descr="Зображення, що містить текст, знімок екрана, Шрифт&#10;&#10;Автоматично згенерований опис"/>
+            <wp:cNvGraphicFramePr>
+              <a:graphicFrameLocks xmlns:a="http://schemas.openxmlformats.org/drawingml/2006/main" noChangeAspect="1"/>
+            </wp:cNvGraphicFramePr>
+            <a:graphic xmlns:a="http://schemas.openxmlformats.org/drawingml/2006/main">
+              <a:graphicData uri="http://schemas.openxmlformats.org/drawingml/2006/picture">
+                <pic:pic xmlns:pic="http://schemas.openxmlformats.org/drawingml/2006/picture">
+                  <pic:nvPicPr>
+                    <pic:cNvPr id="1958250242" name="Рисунок 1" descr="Зображення, що містить текст, знімок екрана, Шрифт&#10;&#10;Автоматично згенерований опис"/>
+                    <pic:cNvPicPr/>
+                  </pic:nvPicPr>
+                  <pic:blipFill>
+                    <a:blip r:embed="rId9"/>
+                    <a:stretch>
+                      <a:fillRect/>
+                    </a:stretch>
+                  </pic:blipFill>
+                  <pic:spPr>
+                    <a:xfrm>
+                      <a:off x="0" y="0"/>
+                      <a:ext cx="5405294" cy="3002994"/>
+                    </a:xfrm>
+                    <a:prstGeom prst="rect">
+                      <a:avLst/>
+                    </a:prstGeom>
+                  </pic:spPr>
+                </pic:pic>
+              </a:graphicData>
+            </a:graphic>
+          </wp:inline>
+        </w:drawing>
+      </w:r>
+    </w:p>
+    <w:p>
+      <w:pPr>
+        <w:rPr>
+          <w:rFonts w:ascii="Times New Roman" w:hAnsi="Times New Roman" w:cs="Times New Roman"/>
+          <w:sz w:val="28"/>
+          <w:szCs w:val="28"/>
+          <w:lang w:val="en-GB"/>
+        </w:rPr>
+      </w:pPr>
+    </w:p>
+    <w:p>
+      <w:pPr>
+        <w:rPr>
+          <w:rFonts w:ascii="Times New Roman" w:hAnsi="Times New Roman" w:cs="Times New Roman"/>
+          <w:sz w:val="28"/>
+          <w:szCs w:val="28"/>
+          <w:lang w:val="en-GB"/>
+        </w:rPr>
+      </w:pPr>
+      <w:r>
+        <w:rPr>
+          <w:rFonts w:ascii="Times New Roman" w:hAnsi="Times New Roman" w:cs="Times New Roman"/>
+          <w:sz w:val="28"/>
+          <w:szCs w:val="28"/>
+          <w:lang w:val="en-GB"/>
+        </w:rPr>
+        <w:t>Command ‘undo’:</w:t>
+      </w:r>
+    </w:p>
+    <w:p>
+      <w:pPr>
+        <w:rPr>
+          <w:rFonts w:ascii="Times New Roman" w:hAnsi="Times New Roman" w:cs="Times New Roman"/>
+          <w:sz w:val="28"/>
+          <w:szCs w:val="28"/>
+          <w:lang w:val="en-GB"/>
+        </w:rPr>
+      </w:pPr>
+      <w:r>
+        <w:rPr>
+          <w:rFonts w:ascii="Times New Roman" w:hAnsi="Times New Roman" w:cs="Times New Roman"/>
+          <w:sz w:val="28"/>
+          <w:szCs w:val="28"/>
+          <w:lang w:val="en-GB"/>
+        </w:rPr>
+        <w:drawing>
+          <wp:inline distT="0" distB="0" distL="0" distR="0" wp14:anchorId="4BCF8E1A" wp14:editId="2B6102DA">
+            <wp:extent cx="5260769" cy="3083243"/>
+            <wp:effectExtent l="0" t="0" r="0" b="3175"/>
+            <wp:docPr id="1047687415" name="Рисунок 1" descr="Зображення, що містить текст, знімок екрана, Шрифт&#10;&#10;Автоматично згенерований опис"/>
+            <wp:cNvGraphicFramePr>
+              <a:graphicFrameLocks xmlns:a="http://schemas.openxmlformats.org/drawingml/2006/main" noChangeAspect="1"/>
+            </wp:cNvGraphicFramePr>
+            <a:graphic xmlns:a="http://schemas.openxmlformats.org/drawingml/2006/main">
+              <a:graphicData uri="http://schemas.openxmlformats.org/drawingml/2006/picture">
+                <pic:pic xmlns:pic="http://schemas.openxmlformats.org/drawingml/2006/picture">
+                  <pic:nvPicPr>
+                    <pic:cNvPr id="1047687415" name="Рисунок 1" descr="Зображення, що містить текст, знімок екрана, Шрифт&#10;&#10;Автоматично згенерований опис"/>
+                    <pic:cNvPicPr/>
+                  </pic:nvPicPr>
+                  <pic:blipFill>
+                    <a:blip r:embed="rId10"/>
+                    <a:stretch>
+                      <a:fillRect/>
+                    </a:stretch>
+                  </pic:blipFill>
+                  <pic:spPr>
+                    <a:xfrm>
+                      <a:off x="0" y="0"/>
+                      <a:ext cx="5273678" cy="3090809"/>
+                    </a:xfrm>
+                    <a:prstGeom prst="rect">
+                      <a:avLst/>
+                    </a:prstGeom>
+                  </pic:spPr>
+                </pic:pic>
+              </a:graphicData>
+            </a:graphic>
+          </wp:inline>
+        </w:drawing>
+      </w:r>
+    </w:p>
+    <w:p>
+      <w:pPr>
+        <w:rPr>
+          <w:rFonts w:ascii="Times New Roman" w:hAnsi="Times New Roman" w:cs="Times New Roman"/>
+          <w:sz w:val="28"/>
+          <w:szCs w:val="28"/>
+          <w:lang w:val="en-GB"/>
+        </w:rPr>
+      </w:pPr>
+    </w:p>
+    <w:p>
+      <w:pPr>
+        <w:rPr>
+          <w:rFonts w:ascii="Times New Roman" w:hAnsi="Times New Roman" w:cs="Times New Roman"/>
+          <w:sz w:val="28"/>
+          <w:szCs w:val="28"/>
+          <w:lang w:val="en-GB"/>
+        </w:rPr>
+      </w:pPr>
+    </w:p>
+    <w:p>
+      <w:pPr>
+        <w:rPr>
+          <w:rFonts w:ascii="Times New Roman" w:hAnsi="Times New Roman" w:cs="Times New Roman"/>
+          <w:sz w:val="28"/>
+          <w:szCs w:val="28"/>
+          <w:lang w:val="en-GB"/>
+        </w:rPr>
+      </w:pPr>
+    </w:p>
+    <w:p>
+      <w:pPr>
+        <w:rPr>
+          <w:rFonts w:ascii="Times New Roman" w:hAnsi="Times New Roman" w:cs="Times New Roman"/>
+          <w:sz w:val="28"/>
+          <w:szCs w:val="28"/>
+          <w:lang w:val="en-GB"/>
+        </w:rPr>
+      </w:pPr>
+    </w:p>
+    <w:p>
+      <w:pPr>
+        <w:rPr>
+          <w:rFonts w:ascii="Times New Roman" w:hAnsi="Times New Roman" w:cs="Times New Roman"/>
+          <w:sz w:val="28"/>
+          <w:szCs w:val="28"/>
+          <w:lang w:val="en-GB"/>
+        </w:rPr>
+      </w:pPr>
+    </w:p>
+    <w:p>
+      <w:pPr>
+        <w:rPr>
+          <w:rFonts w:ascii="Times New Roman" w:hAnsi="Times New Roman" w:cs="Times New Roman"/>
+          <w:sz w:val="28"/>
+          <w:szCs w:val="28"/>
+          <w:lang w:val="en-GB"/>
+        </w:rPr>
+      </w:pPr>
+    </w:p>
+    <w:p>
+      <w:pPr>
+        <w:rPr>
+          <w:rFonts w:ascii="Times New Roman" w:hAnsi="Times New Roman" w:cs="Times New Roman"/>
+          <w:sz w:val="28"/>
+          <w:szCs w:val="28"/>
+          <w:lang w:val="en-GB"/>
+        </w:rPr>
+      </w:pPr>
+    </w:p>
+    <w:p>
+      <w:pPr>
+        <w:rPr>
+          <w:rFonts w:ascii="Times New Roman" w:hAnsi="Times New Roman" w:cs="Times New Roman"/>
+          <w:sz w:val="28"/>
+          <w:szCs w:val="28"/>
+          <w:lang w:val="en-GB"/>
+        </w:rPr>
+      </w:pPr>
+    </w:p>
+    <w:p>
+      <w:pPr>
+        <w:rPr>
+          <w:rFonts w:ascii="Times New Roman" w:hAnsi="Times New Roman" w:cs="Times New Roman"/>
+          <w:sz w:val="28"/>
+          <w:szCs w:val="28"/>
+          <w:lang w:val="en-GB"/>
+        </w:rPr>
+      </w:pPr>
+    </w:p>
+    <w:p>
+      <w:pPr>
+        <w:rPr>
+          <w:rFonts w:ascii="Times New Roman" w:hAnsi="Times New Roman" w:cs="Times New Roman"/>
+          <w:sz w:val="28"/>
+          <w:szCs w:val="28"/>
+          <w:lang w:val="en-GB"/>
+        </w:rPr>
+      </w:pPr>
+    </w:p>
+    <w:p>
+      <w:pPr>
+        <w:rPr>
+          <w:rFonts w:ascii="Times New Roman" w:hAnsi="Times New Roman" w:cs="Times New Roman"/>
+          <w:sz w:val="28"/>
+          <w:szCs w:val="28"/>
+          <w:lang w:val="en-GB"/>
+        </w:rPr>
+      </w:pPr>
+      <w:r>
+        <w:rPr>
+          <w:rFonts w:ascii="Times New Roman" w:hAnsi="Times New Roman" w:cs="Times New Roman"/>
+          <w:sz w:val="28"/>
+          <w:szCs w:val="28"/>
+          <w:lang w:val="en-GB"/>
+        </w:rPr>
+        <w:lastRenderedPageBreak/>
+        <w:t>Command ‘redo’:</w:t>
+      </w:r>
+    </w:p>
+    <w:p>
+      <w:pPr>
+        <w:rPr>
+          <w:rFonts w:ascii="Times New Roman" w:hAnsi="Times New Roman" w:cs="Times New Roman"/>
+          <w:sz w:val="28"/>
+          <w:szCs w:val="28"/>
+          <w:lang w:val="en-GB"/>
+        </w:rPr>
+      </w:pPr>
+      <w:r>
+        <w:rPr>
+          <w:rFonts w:ascii="Times New Roman" w:hAnsi="Times New Roman" w:cs="Times New Roman"/>
+          <w:sz w:val="28"/>
+          <w:szCs w:val="28"/>
+          <w:lang w:val="en-GB"/>
+        </w:rPr>
+        <w:drawing>
+          <wp:inline distT="0" distB="0" distL="0" distR="0" wp14:anchorId="31E8B5C7" wp14:editId="0A3EBA31">
+            <wp:extent cx="4981699" cy="2890247"/>
+            <wp:effectExtent l="0" t="0" r="0" b="5715"/>
+            <wp:docPr id="552438715" name="Рисунок 1" descr="Зображення, що містить текст, знімок екрана, Шрифт&#10;&#10;Автоматично згенерований опис"/>
+            <wp:cNvGraphicFramePr>
+              <a:graphicFrameLocks xmlns:a="http://schemas.openxmlformats.org/drawingml/2006/main" noChangeAspect="1"/>
+            </wp:cNvGraphicFramePr>
+            <a:graphic xmlns:a="http://schemas.openxmlformats.org/drawingml/2006/main">
+              <a:graphicData uri="http://schemas.openxmlformats.org/drawingml/2006/picture">
+                <pic:pic xmlns:pic="http://schemas.openxmlformats.org/drawingml/2006/picture">
+                  <pic:nvPicPr>
+                    <pic:cNvPr id="552438715" name="Рисунок 1" descr="Зображення, що містить текст, знімок екрана, Шрифт&#10;&#10;Автоматично згенерований опис"/>
+                    <pic:cNvPicPr/>
+                  </pic:nvPicPr>
+                  <pic:blipFill>
+                    <a:blip r:embed="rId11"/>
+                    <a:stretch>
+                      <a:fillRect/>
+                    </a:stretch>
+                  </pic:blipFill>
+                  <pic:spPr>
+                    <a:xfrm>
+                      <a:off x="0" y="0"/>
+                      <a:ext cx="5028513" cy="2917407"/>
+                    </a:xfrm>
+                    <a:prstGeom prst="rect">
+                      <a:avLst/>
+                    </a:prstGeom>
+                  </pic:spPr>
+                </pic:pic>
+              </a:graphicData>
+            </a:graphic>
+          </wp:inline>
+        </w:drawing>
+      </w:r>
+    </w:p>
+    <w:p>
+      <w:pPr>
+        <w:rPr>
+          <w:rFonts w:ascii="Times New Roman" w:hAnsi="Times New Roman" w:cs="Times New Roman"/>
+          <w:sz w:val="28"/>
+          <w:szCs w:val="28"/>
+          <w:lang w:val="en-GB"/>
+        </w:rPr>
+      </w:pPr>
+    </w:p>
+    <w:p>
+      <w:pPr>
+        <w:rPr>
+          <w:rFonts w:ascii="Times New Roman" w:hAnsi="Times New Roman" w:cs="Times New Roman"/>
+          <w:sz w:val="28"/>
+          <w:szCs w:val="28"/>
+          <w:lang w:val="en-GB"/>
+        </w:rPr>
+      </w:pPr>
+    </w:p>
+    <w:p>
+      <w:pPr>
+        <w:rPr>
+          <w:rFonts w:ascii="Times New Roman" w:hAnsi="Times New Roman" w:cs="Times New Roman"/>
+          <w:sz w:val="28"/>
+          <w:szCs w:val="28"/>
+          <w:lang w:val="en-GB"/>
+        </w:rPr>
+      </w:pPr>
+      <w:r>
+        <w:rPr>
+          <w:rFonts w:ascii="Times New Roman" w:hAnsi="Times New Roman" w:cs="Times New Roman"/>
+          <w:sz w:val="28"/>
+          <w:szCs w:val="28"/>
+          <w:lang w:val="en-GB"/>
+        </w:rPr>
+        <w:t>Command ‘insert’:</w:t>
+      </w:r>
+    </w:p>
+    <w:p>
+      <w:pPr>
+        <w:rPr>
+          <w:rFonts w:ascii="Times New Roman" w:hAnsi="Times New Roman" w:cs="Times New Roman"/>
+          <w:sz w:val="28"/>
+          <w:szCs w:val="28"/>
+          <w:lang w:val="en-GB"/>
+        </w:rPr>
+      </w:pPr>
+      <w:r>
+        <w:rPr>
+          <w:rFonts w:ascii="Times New Roman" w:hAnsi="Times New Roman" w:cs="Times New Roman"/>
+          <w:sz w:val="28"/>
+          <w:szCs w:val="28"/>
+          <w:lang w:val="en-GB"/>
+        </w:rPr>
+        <w:drawing>
+          <wp:inline distT="0" distB="0" distL="0" distR="0" wp14:anchorId="18D69981" wp14:editId="59837DE2">
+            <wp:extent cx="6020789" cy="3288654"/>
+            <wp:effectExtent l="0" t="0" r="0" b="7620"/>
+            <wp:docPr id="1512606615" name="Рисунок 1" descr="Зображення, що містить текст, знімок екрана, Шрифт&#10;&#10;Автоматично згенерований опис"/>
+            <wp:cNvGraphicFramePr>
+              <a:graphicFrameLocks xmlns:a="http://schemas.openxmlformats.org/drawingml/2006/main" noChangeAspect="1"/>
+            </wp:cNvGraphicFramePr>
+            <a:graphic xmlns:a="http://schemas.openxmlformats.org/drawingml/2006/main">
+              <a:graphicData uri="http://schemas.openxmlformats.org/drawingml/2006/picture">
+                <pic:pic xmlns:pic="http://schemas.openxmlformats.org/drawingml/2006/picture">
+                  <pic:nvPicPr>
+                    <pic:cNvPr id="1512606615" name="Рисунок 1" descr="Зображення, що містить текст, знімок екрана, Шрифт&#10;&#10;Автоматично згенерований опис"/>
+                    <pic:cNvPicPr/>
+                  </pic:nvPicPr>
+                  <pic:blipFill>
+                    <a:blip r:embed="rId12"/>
+                    <a:stretch>
+                      <a:fillRect/>
+                    </a:stretch>
+                  </pic:blipFill>
+                  <pic:spPr>
+                    <a:xfrm>
+                      <a:off x="0" y="0"/>
+                      <a:ext cx="6030838" cy="3294143"/>
+                    </a:xfrm>
+                    <a:prstGeom prst="rect">
+                      <a:avLst/>
+                    </a:prstGeom>
+                  </pic:spPr>
+                </pic:pic>
+              </a:graphicData>
+            </a:graphic>
+          </wp:inline>
+        </w:drawing>
+      </w:r>
+    </w:p>
+    <w:p>
+      <w:pPr>
+        <w:rPr>
+          <w:rFonts w:ascii="Times New Roman" w:hAnsi="Times New Roman" w:cs="Times New Roman"/>
+          <w:sz w:val="28"/>
+          <w:szCs w:val="28"/>
+          <w:lang w:val="en-GB"/>
+        </w:rPr>
+      </w:pPr>
+      <w:r>
+        <w:rPr>
+          <w:rFonts w:ascii="Times New Roman" w:hAnsi="Times New Roman" w:cs="Times New Roman"/>
+          <w:sz w:val="28"/>
+          <w:szCs w:val="28"/>
+          <w:lang w:val="en-GB"/>
+        </w:rPr>
+        <w:lastRenderedPageBreak/>
+        <w:drawing>
+          <wp:inline distT="0" distB="0" distL="0" distR="0" wp14:anchorId="15540D1B" wp14:editId="40A7A3E2">
+            <wp:extent cx="5504213" cy="3740515"/>
+            <wp:effectExtent l="0" t="0" r="1270" b="0"/>
+            <wp:docPr id="1158456371" name="Рисунок 1" descr="Зображення, що містить текст, знімок екрана, Шрифт&#10;&#10;Автоматично згенерований опис"/>
+            <wp:cNvGraphicFramePr>
+              <a:graphicFrameLocks xmlns:a="http://schemas.openxmlformats.org/drawingml/2006/main" noChangeAspect="1"/>
+            </wp:cNvGraphicFramePr>
+            <a:graphic xmlns:a="http://schemas.openxmlformats.org/drawingml/2006/main">
+              <a:graphicData uri="http://schemas.openxmlformats.org/drawingml/2006/picture">
+                <pic:pic xmlns:pic="http://schemas.openxmlformats.org/drawingml/2006/picture">
+                  <pic:nvPicPr>
+                    <pic:cNvPr id="1158456371" name="Рисунок 1" descr="Зображення, що містить текст, знімок екрана, Шрифт&#10;&#10;Автоматично згенерований опис"/>
+                    <pic:cNvPicPr/>
+                  </pic:nvPicPr>
+                  <pic:blipFill>
+                    <a:blip r:embed="rId13"/>
+                    <a:stretch>
+                      <a:fillRect/>
+                    </a:stretch>
+                  </pic:blipFill>
+                  <pic:spPr>
+                    <a:xfrm>
+                      <a:off x="0" y="0"/>
+                      <a:ext cx="5508498" cy="3743427"/>
+                    </a:xfrm>
+                    <a:prstGeom prst="rect">
+                      <a:avLst/>
+                    </a:prstGeom>
+                  </pic:spPr>
+                </pic:pic>
+              </a:graphicData>
+            </a:graphic>
+          </wp:inline>
+        </w:drawing>
+      </w:r>
+    </w:p>
+    <w:p>
+      <w:pPr>
+        <w:rPr>
+          <w:rFonts w:ascii="Times New Roman" w:hAnsi="Times New Roman" w:cs="Times New Roman"/>
+          <w:sz w:val="28"/>
+          <w:szCs w:val="28"/>
+          <w:lang w:val="en-GB"/>
+        </w:rPr>
+      </w:pPr>
+    </w:p>
+    <w:p>
+      <w:pPr>
+        <w:rPr>
+          <w:rFonts w:ascii="Times New Roman" w:hAnsi="Times New Roman" w:cs="Times New Roman"/>
+          <w:sz w:val="28"/>
+          <w:szCs w:val="28"/>
+          <w:lang w:val="en-GB"/>
+        </w:rPr>
+      </w:pPr>
+      <w:r>
+        <w:rPr>
+          <w:rFonts w:ascii="Times New Roman" w:hAnsi="Times New Roman" w:cs="Times New Roman"/>
+          <w:sz w:val="28"/>
+          <w:szCs w:val="28"/>
+          <w:lang w:val="en-GB"/>
+        </w:rPr>
+        <w:t>Command ‘cut’:</w:t>
+      </w:r>
+    </w:p>
+    <w:p>
+      <w:pPr>
+        <w:rPr>
+          <w:rFonts w:ascii="Times New Roman" w:hAnsi="Times New Roman" w:cs="Times New Roman"/>
+          <w:sz w:val="28"/>
+          <w:szCs w:val="28"/>
+          <w:lang w:val="en-GB"/>
+        </w:rPr>
+      </w:pPr>
+      <w:r>
+        <w:rPr>
+          <w:rFonts w:ascii="Times New Roman" w:hAnsi="Times New Roman" w:cs="Times New Roman"/>
+          <w:sz w:val="28"/>
+          <w:szCs w:val="28"/>
+          <w:lang w:val="en-GB"/>
+        </w:rPr>
+        <w:drawing>
+          <wp:inline distT="0" distB="0" distL="0" distR="0" wp14:anchorId="5866EE72" wp14:editId="74ECD41F">
+            <wp:extent cx="6311735" cy="5179430"/>
+            <wp:effectExtent l="0" t="0" r="0" b="2540"/>
+            <wp:docPr id="68876949" name="Рисунок 1" descr="Зображення, що містить текст, знімок екрана, Шрифт&#10;&#10;Автоматично згенерований опис"/>
+            <wp:cNvGraphicFramePr>
+              <a:graphicFrameLocks xmlns:a="http://schemas.openxmlformats.org/drawingml/2006/main" noChangeAspect="1"/>
+            </wp:cNvGraphicFramePr>
+            <a:graphic xmlns:a="http://schemas.openxmlformats.org/drawingml/2006/main">
+              <a:graphicData uri="http://schemas.openxmlformats.org/drawingml/2006/picture">
+                <pic:pic xmlns:pic="http://schemas.openxmlformats.org/drawingml/2006/picture">
+                  <pic:nvPicPr>
+                    <pic:cNvPr id="68876949" name="Рисунок 1" descr="Зображення, що містить текст, знімок екрана, Шрифт&#10;&#10;Автоматично згенерований опис"/>
+                    <pic:cNvPicPr/>
+                  </pic:nvPicPr>
+                  <pic:blipFill>
+                    <a:blip r:embed="rId14"/>
+                    <a:stretch>
+                      <a:fillRect/>
+                    </a:stretch>
+                  </pic:blipFill>
+                  <pic:spPr>
+                    <a:xfrm>
+                      <a:off x="0" y="0"/>
+                      <a:ext cx="6316099" cy="5183011"/>
+                    </a:xfrm>
+                    <a:prstGeom prst="rect">
+                      <a:avLst/>
+                    </a:prstGeom>
+                  </pic:spPr>
+                </pic:pic>
+              </a:graphicData>
+            </a:graphic>
+          </wp:inline>
+        </w:drawing>
+      </w:r>
+    </w:p>
+    <w:p>
+      <w:pPr>
+        <w:rPr>
+          <w:rFonts w:ascii="Times New Roman" w:hAnsi="Times New Roman" w:cs="Times New Roman"/>
+          <w:sz w:val="28"/>
+          <w:szCs w:val="28"/>
+          <w:lang w:val="en-GB"/>
+        </w:rPr>
+      </w:pPr>
+    </w:p>
+    <w:p>
+      <w:pPr>
+        <w:rPr>
+          <w:rFonts w:ascii="Times New Roman" w:hAnsi="Times New Roman" w:cs="Times New Roman"/>
+          <w:sz w:val="28"/>
+          <w:szCs w:val="28"/>
+          <w:lang w:val="en-GB"/>
+        </w:rPr>
+      </w:pPr>
+    </w:p>
+    <w:p>
+      <w:pPr>
+        <w:rPr>
+          <w:rFonts w:ascii="Times New Roman" w:hAnsi="Times New Roman" w:cs="Times New Roman"/>
+          <w:sz w:val="28"/>
+          <w:szCs w:val="28"/>
+          <w:lang w:val="en-GB"/>
+        </w:rPr>
+      </w:pPr>
+      <w:r>
+        <w:rPr>
+          <w:rFonts w:ascii="Times New Roman" w:hAnsi="Times New Roman" w:cs="Times New Roman"/>
+          <w:sz w:val="28"/>
+          <w:szCs w:val="28"/>
+          <w:lang w:val="en-GB"/>
+        </w:rPr>
+        <w:lastRenderedPageBreak/>
+        <w:t>Command ‘copy’:</w:t>
+      </w:r>
+    </w:p>
+    <w:p>
+      <w:pPr>
+        <w:rPr>
+          <w:rFonts w:ascii="Times New Roman" w:hAnsi="Times New Roman" w:cs="Times New Roman"/>
+          <w:sz w:val="28"/>
+          <w:szCs w:val="28"/>
+          <w:lang w:val="en-GB"/>
+        </w:rPr>
+      </w:pPr>
+      <w:r>
+        <w:rPr>
+          <w:rFonts w:ascii="Times New Roman" w:hAnsi="Times New Roman" w:cs="Times New Roman"/>
+          <w:sz w:val="28"/>
+          <w:szCs w:val="28"/>
+          <w:lang w:val="en-GB"/>
+        </w:rPr>
+        <w:drawing>
+          <wp:inline distT="0" distB="0" distL="0" distR="0" wp14:anchorId="5C796E48" wp14:editId="2E605C7A">
+            <wp:extent cx="7199630" cy="5427980"/>
+            <wp:effectExtent l="0" t="0" r="1270" b="1270"/>
+            <wp:docPr id="1720518551" name="Рисунок 1" descr="Зображення, що містить текст, знімок екрана, Шрифт&#10;&#10;Автоматично згенерований опис"/>
+            <wp:cNvGraphicFramePr>
+              <a:graphicFrameLocks xmlns:a="http://schemas.openxmlformats.org/drawingml/2006/main" noChangeAspect="1"/>
+            </wp:cNvGraphicFramePr>
+            <a:graphic xmlns:a="http://schemas.openxmlformats.org/drawingml/2006/main">
+              <a:graphicData uri="http://schemas.openxmlformats.org/drawingml/2006/picture">
+                <pic:pic xmlns:pic="http://schemas.openxmlformats.org/drawingml/2006/picture">
+                  <pic:nvPicPr>
+                    <pic:cNvPr id="1720518551" name="Рисунок 1" descr="Зображення, що містить текст, знімок екрана, Шрифт&#10;&#10;Автоматично згенерований опис"/>
+                    <pic:cNvPicPr/>
+                  </pic:nvPicPr>
+                  <pic:blipFill>
+                    <a:blip r:embed="rId15"/>
+                    <a:stretch>
+                      <a:fillRect/>
+                    </a:stretch>
+                  </pic:blipFill>
+                  <pic:spPr>
+                    <a:xfrm>
+                      <a:off x="0" y="0"/>
+                      <a:ext cx="7199630" cy="5427980"/>
+                    </a:xfrm>
+                    <a:prstGeom prst="rect">
+                      <a:avLst/>
+                    </a:prstGeom>
+                  </pic:spPr>
+                </pic:pic>
+              </a:graphicData>
+            </a:graphic>
+          </wp:inline>
+        </w:drawing>
+      </w:r>
+    </w:p>
+    <w:p>
+      <w:pPr>
+        <w:rPr>
+          <w:rFonts w:ascii="Times New Roman" w:hAnsi="Times New Roman" w:cs="Times New Roman"/>
+          <w:sz w:val="28"/>
+          <w:szCs w:val="28"/>
+          <w:lang w:val="en-GB"/>
+        </w:rPr>
+      </w:pPr>
+    </w:p>
+    <w:p>
+      <w:pPr>
+        <w:rPr>
+          <w:rFonts w:ascii="Times New Roman" w:hAnsi="Times New Roman" w:cs="Times New Roman"/>
+          <w:sz w:val="28"/>
+          <w:szCs w:val="28"/>
+          <w:lang w:val="en-GB"/>
+        </w:rPr>
+      </w:pPr>
+      <w:r>
+        <w:rPr>
+          <w:rFonts w:ascii="Times New Roman" w:hAnsi="Times New Roman" w:cs="Times New Roman"/>
+          <w:sz w:val="28"/>
+          <w:szCs w:val="28"/>
+          <w:lang w:val="en-GB"/>
+        </w:rPr>
+        <w:t>Command ‘paste’:</w:t>
+      </w:r>
+    </w:p>
+    <w:p>
+      <w:pPr>
+        <w:rPr>
+          <w:rFonts w:ascii="Times New Roman" w:hAnsi="Times New Roman" w:cs="Times New Roman"/>
+          <w:sz w:val="28"/>
+          <w:szCs w:val="28"/>
+          <w:lang w:val="en-GB"/>
+        </w:rPr>
+      </w:pPr>
+      <w:r>
+        <w:rPr>
+          <w:rFonts w:ascii="Times New Roman" w:hAnsi="Times New Roman" w:cs="Times New Roman"/>
+          <w:sz w:val="28"/>
+          <w:szCs w:val="28"/>
+          <w:lang w:val="en-GB"/>
+        </w:rPr>
+        <w:drawing>
+          <wp:inline distT="0" distB="0" distL="0" distR="0" wp14:anchorId="682F3549" wp14:editId="2BB3ADE5">
+            <wp:extent cx="5551714" cy="3804623"/>
+            <wp:effectExtent l="0" t="0" r="0" b="5715"/>
+            <wp:docPr id="1704003450" name="Рисунок 1" descr="Зображення, що містить текст, знімок екрана, Шрифт&#10;&#10;Автоматично згенерований опис"/>
+            <wp:cNvGraphicFramePr>
+              <a:graphicFrameLocks xmlns:a="http://schemas.openxmlformats.org/drawingml/2006/main" noChangeAspect="1"/>
+            </wp:cNvGraphicFramePr>
+            <a:graphic xmlns:a="http://schemas.openxmlformats.org/drawingml/2006/main">
+              <a:graphicData uri="http://schemas.openxmlformats.org/drawingml/2006/picture">
+                <pic:pic xmlns:pic="http://schemas.openxmlformats.org/drawingml/2006/picture">
+                  <pic:nvPicPr>
+                    <pic:cNvPr id="1704003450" name="Рисунок 1" descr="Зображення, що містить текст, знімок екрана, Шрифт&#10;&#10;Автоматично згенерований опис"/>
+                    <pic:cNvPicPr/>
+                  </pic:nvPicPr>
+                  <pic:blipFill>
+                    <a:blip r:embed="rId16"/>
+                    <a:stretch>
+                      <a:fillRect/>
+                    </a:stretch>
+                  </pic:blipFill>
+                  <pic:spPr>
+                    <a:xfrm>
+                      <a:off x="0" y="0"/>
+                      <a:ext cx="5556025" cy="3807578"/>
+                    </a:xfrm>
+                    <a:prstGeom prst="rect">
+                      <a:avLst/>
+                    </a:prstGeom>
+                  </pic:spPr>
+                </pic:pic>
+              </a:graphicData>
+            </a:graphic>
+          </wp:inline>
+        </w:drawing>
+      </w:r>
+    </w:p>
+    <w:p>
+      <w:pPr>
+        <w:rPr>
+          <w:rFonts w:ascii="Times New Roman" w:hAnsi="Times New Roman" w:cs="Times New Roman"/>
+          <w:sz w:val="28"/>
+          <w:szCs w:val="28"/>
+          <w:lang w:val="en-GB"/>
+        </w:rPr>
+      </w:pPr>
+      <w:r>
+        <w:rPr>
+          <w:rFonts w:ascii="Times New Roman" w:hAnsi="Times New Roman" w:cs="Times New Roman"/>
+          <w:sz w:val="28"/>
+          <w:szCs w:val="28"/>
+          <w:lang w:val="en-GB"/>
+        </w:rPr>
+        <w:lastRenderedPageBreak/>
+        <w:drawing>
+          <wp:inline distT="0" distB="0" distL="0" distR="0" wp14:anchorId="518AB8F7" wp14:editId="0C7C68CF">
+            <wp:extent cx="7199630" cy="2047240"/>
+            <wp:effectExtent l="0" t="0" r="1270" b="0"/>
+            <wp:docPr id="1982432818" name="Рисунок 1" descr="Зображення, що містить текст, знімок екрана, Шрифт&#10;&#10;Автоматично згенерований опис"/>
+            <wp:cNvGraphicFramePr>
+              <a:graphicFrameLocks xmlns:a="http://schemas.openxmlformats.org/drawingml/2006/main" noChangeAspect="1"/>
+            </wp:cNvGraphicFramePr>
+            <a:graphic xmlns:a="http://schemas.openxmlformats.org/drawingml/2006/main">
+              <a:graphicData uri="http://schemas.openxmlformats.org/drawingml/2006/picture">
+                <pic:pic xmlns:pic="http://schemas.openxmlformats.org/drawingml/2006/picture">
+                  <pic:nvPicPr>
+                    <pic:cNvPr id="1982432818" name="Рисунок 1" descr="Зображення, що містить текст, знімок екрана, Шрифт&#10;&#10;Автоматично згенерований опис"/>
+                    <pic:cNvPicPr/>
+                  </pic:nvPicPr>
+                  <pic:blipFill>
+                    <a:blip r:embed="rId17"/>
+                    <a:stretch>
+                      <a:fillRect/>
+                    </a:stretch>
+                  </pic:blipFill>
+                  <pic:spPr>
+                    <a:xfrm>
+                      <a:off x="0" y="0"/>
+                      <a:ext cx="7199630" cy="2047240"/>
+                    </a:xfrm>
+                    <a:prstGeom prst="rect">
+                      <a:avLst/>
+                    </a:prstGeom>
+                  </pic:spPr>
+                </pic:pic>
+              </a:graphicData>
+            </a:graphic>
+          </wp:inline>
+        </w:drawing>
+      </w:r>
+    </w:p>
+    <w:p>
+      <w:pPr>
+        <w:rPr>
+          <w:rFonts w:ascii="Times New Roman" w:hAnsi="Times New Roman" w:cs="Times New Roman"/>
+          <w:sz w:val="28"/>
+          <w:szCs w:val="28"/>
+          <w:lang w:val="en-GB"/>
+        </w:rPr>
+      </w:pPr>
+    </w:p>
+    <w:p>
+      <w:pPr>
+        <w:rPr>
+          <w:rFonts w:ascii="Times New Roman" w:hAnsi="Times New Roman" w:cs="Times New Roman"/>
+          <w:sz w:val="28"/>
+          <w:szCs w:val="28"/>
+          <w:lang w:val="en-GB"/>
+        </w:rPr>
+      </w:pPr>
+    </w:p>
+    <w:p>
+      <w:pPr>
+        <w:rPr>
+          <w:rFonts w:ascii="Times New Roman" w:hAnsi="Times New Roman" w:cs="Times New Roman"/>
+          <w:sz w:val="28"/>
+          <w:szCs w:val="28"/>
+          <w:lang w:val="en-GB"/>
+        </w:rPr>
+      </w:pPr>
     </w:p>
     <w:sectPr>
       <w:pgSz w:w="11906" w:h="16838"/>
@@ -1220,6 +2222,18 @@
       <w:shd w:val="clear" w:color="auto" w:fill="E1DFDD"/>
     </w:rPr>
   </w:style>
+  <w:style w:type="character" w:styleId="af0">
+    <w:name w:val="FollowedHyperlink"/>
+    <w:basedOn w:val="a0"/>
+    <w:uiPriority w:val="99"/>
+    <w:semiHidden/>
+    <w:unhideWhenUsed/>
+    <w:rsid w:val="00701243"/>
+    <w:rPr>
+      <w:color w:val="96607D" w:themeColor="followedHyperlink"/>
+      <w:u w:val="single"/>
+    </w:rPr>
+  </w:style>
 </w:styles>
 </file>
 

</xml_diff>